<commit_message>
Se modifico el doc sobre SHH
</commit_message>
<xml_diff>
--- a/como_generar_la_MALDITA_SSH.docx
+++ b/como_generar_la_MALDITA_SSH.docx
@@ -19,88 +19,130 @@
     <w:p>
       <w:pPr>
         <w:rPr>
+          <w:rFonts w:ascii="Courier" w:hAnsi="Courier"/>
+          <w:b/>
+          <w:color w:val="538135" w:themeColor="accent6" w:themeShade="BF"/>
+          <w:sz w:val="21"/>
+          <w:szCs w:val="21"/>
+          <w:shd w:val="clear" w:color="auto" w:fill="FFFFFF"/>
+        </w:rPr>
+      </w:pPr>
+      <w:r>
+        <w:rPr>
           <w:b/>
           <w:color w:val="0070C0"/>
           <w:sz w:val="24"/>
         </w:rPr>
-      </w:pPr>
+        <w:t xml:space="preserve">$ </w:t>
+      </w:r>
+      <w:proofErr w:type="spellStart"/>
       <w:r>
         <w:rPr>
           <w:b/>
           <w:color w:val="0070C0"/>
           <w:sz w:val="24"/>
         </w:rPr>
-        <w:t xml:space="preserve">$ </w:t>
-      </w:r>
-      <w:proofErr w:type="spellStart"/>
+        <w:t>ssh-keygen</w:t>
+      </w:r>
+      <w:proofErr w:type="spellEnd"/>
       <w:r>
         <w:rPr>
           <w:b/>
           <w:color w:val="0070C0"/>
           <w:sz w:val="24"/>
         </w:rPr>
-        <w:t>ssh-keygen</w:t>
-      </w:r>
-      <w:proofErr w:type="spellEnd"/>
+        <w:t xml:space="preserve"> -t </w:t>
+      </w:r>
+      <w:proofErr w:type="spellStart"/>
       <w:r>
         <w:rPr>
           <w:b/>
           <w:color w:val="0070C0"/>
           <w:sz w:val="24"/>
         </w:rPr>
-        <w:t xml:space="preserve"> -t </w:t>
-      </w:r>
-      <w:proofErr w:type="spellStart"/>
+        <w:t>rsa</w:t>
+      </w:r>
+      <w:proofErr w:type="spellEnd"/>
       <w:r>
         <w:rPr>
           <w:b/>
           <w:color w:val="0070C0"/>
           <w:sz w:val="24"/>
         </w:rPr>
-        <w:t>rsa</w:t>
-      </w:r>
-      <w:proofErr w:type="spellEnd"/>
+        <w:t xml:space="preserve"> -b 4096 -C "german.larcher@gmail.com"</w:t>
+      </w:r>
       <w:r>
         <w:rPr>
           <w:b/>
           <w:color w:val="0070C0"/>
           <w:sz w:val="24"/>
         </w:rPr>
-        <w:t xml:space="preserve"> -b 4096 -C "german.larcher@gmail.com"</w:t>
-      </w:r>
-      <w:r>
-        <w:rPr>
-          <w:b/>
-          <w:color w:val="0070C0"/>
+        <w:t xml:space="preserve"> </w:t>
+      </w:r>
+      <w:r>
+        <w:rPr>
+          <w:rFonts w:ascii="Courier" w:hAnsi="Courier"/>
+          <w:b/>
+          <w:color w:val="538135" w:themeColor="accent6" w:themeShade="BF"/>
+          <w:sz w:val="21"/>
+          <w:szCs w:val="21"/>
+          <w:shd w:val="clear" w:color="auto" w:fill="FFFFFF"/>
+        </w:rPr>
+        <w:t xml:space="preserve">//crea la SSH </w:t>
+      </w:r>
+      <w:proofErr w:type="spellStart"/>
+      <w:r>
+        <w:rPr>
+          <w:rFonts w:ascii="Courier" w:hAnsi="Courier"/>
+          <w:b/>
+          <w:color w:val="538135" w:themeColor="accent6" w:themeShade="BF"/>
+          <w:sz w:val="21"/>
+          <w:szCs w:val="21"/>
+          <w:shd w:val="clear" w:color="auto" w:fill="FFFFFF"/>
+        </w:rPr>
+        <w:t>key</w:t>
+      </w:r>
+      <w:proofErr w:type="spellEnd"/>
+      <w:r>
+        <w:rPr>
+          <w:rFonts w:ascii="Courier" w:hAnsi="Courier"/>
+          <w:b/>
+          <w:color w:val="538135" w:themeColor="accent6" w:themeShade="BF"/>
+          <w:sz w:val="21"/>
+          <w:szCs w:val="21"/>
+          <w:shd w:val="clear" w:color="auto" w:fill="FFFFFF"/>
+        </w:rPr>
+        <w:t xml:space="preserve"> para</w:t>
+      </w:r>
+      <w:r>
+        <w:rPr>
+          <w:b/>
+          <w:color w:val="538135" w:themeColor="accent6" w:themeShade="BF"/>
           <w:sz w:val="24"/>
         </w:rPr>
         <w:t xml:space="preserve"> </w:t>
       </w:r>
       <w:r>
         <w:rPr>
-          <w:b/>
-          <w:color w:val="538135" w:themeColor="accent6" w:themeShade="BF"/>
-          <w:sz w:val="24"/>
-        </w:rPr>
-        <w:t xml:space="preserve">//crea la SSH </w:t>
-      </w:r>
-      <w:proofErr w:type="spellStart"/>
-      <w:r>
-        <w:rPr>
-          <w:b/>
-          <w:color w:val="538135" w:themeColor="accent6" w:themeShade="BF"/>
-          <w:sz w:val="24"/>
-        </w:rPr>
-        <w:t>key</w:t>
-      </w:r>
-      <w:proofErr w:type="spellEnd"/>
-      <w:r>
-        <w:rPr>
-          <w:b/>
-          <w:color w:val="538135" w:themeColor="accent6" w:themeShade="BF"/>
-          <w:sz w:val="24"/>
-        </w:rPr>
-        <w:t xml:space="preserve"> para //esa dirección de mail</w:t>
+          <w:rFonts w:ascii="Courier" w:hAnsi="Courier"/>
+          <w:b/>
+          <w:color w:val="538135" w:themeColor="accent6" w:themeShade="BF"/>
+          <w:sz w:val="21"/>
+          <w:szCs w:val="21"/>
+          <w:shd w:val="clear" w:color="auto" w:fill="FFFFFF"/>
+        </w:rPr>
+        <w:t xml:space="preserve">con </w:t>
+      </w:r>
+      <w:r>
+        <w:rPr>
+          <w:rFonts w:ascii="Courier" w:hAnsi="Courier"/>
+          <w:b/>
+          <w:color w:val="538135" w:themeColor="accent6" w:themeShade="BF"/>
+          <w:sz w:val="21"/>
+          <w:szCs w:val="21"/>
+          <w:shd w:val="clear" w:color="auto" w:fill="FFFFFF"/>
+        </w:rPr>
+        <w:t>esa dirección de mail</w:t>
       </w:r>
     </w:p>
     <w:p>
@@ -139,79 +181,144 @@
       </w:r>
       <w:r>
         <w:rPr>
+          <w:rFonts w:ascii="Courier" w:hAnsi="Courier"/>
+          <w:b/>
+          <w:color w:val="538135" w:themeColor="accent6" w:themeShade="BF"/>
+          <w:sz w:val="21"/>
+          <w:szCs w:val="21"/>
+          <w:shd w:val="clear" w:color="auto" w:fill="FFFFFF"/>
+        </w:rPr>
+        <w:t xml:space="preserve">//Copia la SSH en el portapapeles. Es útil para saber si la que está cargada en </w:t>
+      </w:r>
+      <w:proofErr w:type="spellStart"/>
+      <w:r>
+        <w:rPr>
+          <w:rFonts w:ascii="Courier" w:hAnsi="Courier"/>
+          <w:b/>
+          <w:color w:val="538135" w:themeColor="accent6" w:themeShade="BF"/>
+          <w:sz w:val="21"/>
+          <w:szCs w:val="21"/>
+          <w:shd w:val="clear" w:color="auto" w:fill="FFFFFF"/>
+        </w:rPr>
+        <w:t>github</w:t>
+      </w:r>
+      <w:proofErr w:type="spellEnd"/>
+      <w:r>
+        <w:rPr>
+          <w:rFonts w:ascii="Courier" w:hAnsi="Courier"/>
+          <w:b/>
+          <w:color w:val="538135" w:themeColor="accent6" w:themeShade="BF"/>
+          <w:sz w:val="21"/>
+          <w:szCs w:val="21"/>
+          <w:shd w:val="clear" w:color="auto" w:fill="FFFFFF"/>
+        </w:rPr>
+        <w:t xml:space="preserve"> o </w:t>
+      </w:r>
+      <w:proofErr w:type="spellStart"/>
+      <w:r>
+        <w:rPr>
+          <w:rFonts w:ascii="Courier" w:hAnsi="Courier"/>
+          <w:b/>
+          <w:color w:val="538135" w:themeColor="accent6" w:themeShade="BF"/>
+          <w:sz w:val="21"/>
+          <w:szCs w:val="21"/>
+          <w:shd w:val="clear" w:color="auto" w:fill="FFFFFF"/>
+        </w:rPr>
+        <w:t>gitlab</w:t>
+      </w:r>
+      <w:proofErr w:type="spellEnd"/>
+      <w:r>
+        <w:rPr>
+          <w:rFonts w:ascii="Courier" w:hAnsi="Courier"/>
+          <w:b/>
+          <w:color w:val="538135" w:themeColor="accent6" w:themeShade="BF"/>
+          <w:sz w:val="21"/>
+          <w:szCs w:val="21"/>
+          <w:shd w:val="clear" w:color="auto" w:fill="FFFFFF"/>
+        </w:rPr>
+        <w:t xml:space="preserve"> es la misma. También es necesaria para cargarla por primera vez en esos dos sitios.</w:t>
+      </w:r>
+    </w:p>
+    <w:p>
+      <w:pPr>
+        <w:rPr>
           <w:b/>
           <w:color w:val="70AD47" w:themeColor="accent6"/>
           <w:sz w:val="28"/>
         </w:rPr>
-        <w:t xml:space="preserve">//Copia la SSH en el portapapeles. Es útil para saber si la que </w:t>
-      </w:r>
-      <w:r>
-        <w:rPr>
-          <w:b/>
-          <w:color w:val="70AD47" w:themeColor="accent6"/>
+      </w:pPr>
+      <w:r>
+        <w:rPr>
+          <w:b/>
+          <w:color w:val="C00000"/>
           <w:sz w:val="28"/>
         </w:rPr>
-        <w:t>está</w:t>
-      </w:r>
-      <w:r>
-        <w:rPr>
-          <w:b/>
-          <w:color w:val="70AD47" w:themeColor="accent6"/>
+        <w:t xml:space="preserve">$ </w:t>
+      </w:r>
+      <w:proofErr w:type="spellStart"/>
+      <w:r>
+        <w:rPr>
+          <w:b/>
+          <w:color w:val="C00000"/>
           <w:sz w:val="28"/>
         </w:rPr>
-        <w:t xml:space="preserve"> cargada en </w:t>
-      </w:r>
-      <w:proofErr w:type="spellStart"/>
-      <w:r>
-        <w:rPr>
-          <w:b/>
-          <w:color w:val="70AD47" w:themeColor="accent6"/>
+        <w:t>cat</w:t>
+      </w:r>
+      <w:proofErr w:type="spellEnd"/>
+      <w:r>
+        <w:rPr>
+          <w:b/>
+          <w:color w:val="C00000"/>
           <w:sz w:val="28"/>
         </w:rPr>
-        <w:t>github</w:t>
-      </w:r>
-      <w:proofErr w:type="spellEnd"/>
-      <w:r>
-        <w:rPr>
-          <w:b/>
-          <w:color w:val="70AD47" w:themeColor="accent6"/>
+        <w:t xml:space="preserve"> </w:t>
+      </w:r>
+      <w:r>
+        <w:rPr>
+          <w:b/>
+          <w:color w:val="2F5496" w:themeColor="accent5" w:themeShade="BF"/>
           <w:sz w:val="28"/>
         </w:rPr>
-        <w:t xml:space="preserve"> o </w:t>
-      </w:r>
-      <w:proofErr w:type="spellStart"/>
-      <w:r>
-        <w:rPr>
-          <w:b/>
-          <w:color w:val="70AD47" w:themeColor="accent6"/>
+        <w:t>~/.</w:t>
+      </w:r>
+      <w:proofErr w:type="spellStart"/>
+      <w:r>
+        <w:rPr>
+          <w:b/>
+          <w:color w:val="2F5496" w:themeColor="accent5" w:themeShade="BF"/>
           <w:sz w:val="28"/>
         </w:rPr>
-        <w:t>gitlab</w:t>
-      </w:r>
-      <w:proofErr w:type="spellEnd"/>
-      <w:r>
-        <w:rPr>
-          <w:b/>
-          <w:color w:val="70AD47" w:themeColor="accent6"/>
+        <w:t>ssh</w:t>
+      </w:r>
+      <w:proofErr w:type="spellEnd"/>
+      <w:r>
+        <w:rPr>
+          <w:b/>
+          <w:color w:val="2F5496" w:themeColor="accent5" w:themeShade="BF"/>
           <w:sz w:val="28"/>
         </w:rPr>
-        <w:t xml:space="preserve"> es la misma. </w:t>
-      </w:r>
-      <w:r>
-        <w:rPr>
-          <w:b/>
-          <w:color w:val="70AD47" w:themeColor="accent6"/>
-          <w:sz w:val="28"/>
-        </w:rPr>
-        <w:t>También</w:t>
-      </w:r>
-      <w:r>
-        <w:rPr>
-          <w:b/>
-          <w:color w:val="70AD47" w:themeColor="accent6"/>
-          <w:sz w:val="28"/>
-        </w:rPr>
-        <w:t xml:space="preserve"> es necesaria para cargarla por primera vez en esos dos sitios.</w:t>
+        <w:t>/id_rsa.pub</w:t>
+      </w:r>
+      <w:r>
+        <w:rPr>
+          <w:rFonts w:ascii="Courier" w:hAnsi="Courier"/>
+          <w:color w:val="F14E32"/>
+          <w:sz w:val="21"/>
+          <w:szCs w:val="21"/>
+          <w:shd w:val="clear" w:color="auto" w:fill="FFFFFF"/>
+        </w:rPr>
+        <w:t xml:space="preserve"> </w:t>
+      </w:r>
+      <w:r>
+        <w:rPr>
+          <w:rFonts w:ascii="Courier" w:hAnsi="Courier"/>
+          <w:b/>
+          <w:color w:val="538135" w:themeColor="accent6" w:themeShade="BF"/>
+          <w:sz w:val="21"/>
+          <w:szCs w:val="21"/>
+          <w:shd w:val="clear" w:color="auto" w:fill="FFFFFF"/>
+        </w:rPr>
+        <w:t>//Muestra la clave SHH</w:t>
       </w:r>
     </w:p>
     <w:p/>
@@ -838,6 +945,7 @@
     <w:p>
       <w:proofErr w:type="spellStart"/>
       <w:r>
+        <w:lastRenderedPageBreak/>
         <w:t>Warning</w:t>
       </w:r>
       <w:proofErr w:type="spellEnd"/>
@@ -895,7 +1003,6 @@
         <w:rPr>
           <w:color w:val="FF0000"/>
         </w:rPr>
-        <w:lastRenderedPageBreak/>
         <w:t xml:space="preserve">git@github.com: </w:t>
       </w:r>
       <w:proofErr w:type="spellStart"/>
@@ -1946,35 +2053,6 @@
       <w:proofErr w:type="spellEnd"/>
       <w:r>
         <w:t>: curve25519-sha256</w:t>
-      </w:r>
-    </w:p>
-    <w:p>
-      <w:r>
-        <w:t xml:space="preserve">debug1: </w:t>
-      </w:r>
-      <w:proofErr w:type="spellStart"/>
-      <w:r>
-        <w:t>kex</w:t>
-      </w:r>
-      <w:proofErr w:type="spellEnd"/>
-      <w:r>
-        <w:t xml:space="preserve">: host </w:t>
-      </w:r>
-      <w:proofErr w:type="spellStart"/>
-      <w:r>
-        <w:t>key</w:t>
-      </w:r>
-      <w:proofErr w:type="spellEnd"/>
-      <w:r>
-        <w:t xml:space="preserve"> </w:t>
-      </w:r>
-      <w:proofErr w:type="spellStart"/>
-      <w:r>
-        <w:t>algorithm</w:t>
-      </w:r>
-      <w:proofErr w:type="spellEnd"/>
-      <w:r>
-        <w:t>: rsa-sha2-512</w:t>
       </w:r>
     </w:p>
     <w:p>
@@ -1988,6 +2066,35 @@
       </w:r>
       <w:proofErr w:type="spellEnd"/>
       <w:r>
+        <w:t xml:space="preserve">: host </w:t>
+      </w:r>
+      <w:proofErr w:type="spellStart"/>
+      <w:r>
+        <w:t>key</w:t>
+      </w:r>
+      <w:proofErr w:type="spellEnd"/>
+      <w:r>
+        <w:t xml:space="preserve"> </w:t>
+      </w:r>
+      <w:proofErr w:type="spellStart"/>
+      <w:r>
+        <w:t>algorithm</w:t>
+      </w:r>
+      <w:proofErr w:type="spellEnd"/>
+      <w:r>
+        <w:t>: rsa-sha2-512</w:t>
+      </w:r>
+    </w:p>
+    <w:p>
+      <w:r>
+        <w:t xml:space="preserve">debug1: </w:t>
+      </w:r>
+      <w:proofErr w:type="spellStart"/>
+      <w:r>
+        <w:t>kex</w:t>
+      </w:r>
+      <w:proofErr w:type="spellEnd"/>
+      <w:r>
         <w:t>: server-&gt;</w:t>
       </w:r>
       <w:proofErr w:type="spellStart"/>
@@ -2907,6 +3014,7 @@
         <w:rPr>
           <w:color w:val="FF0000"/>
         </w:rPr>
+        <w:lastRenderedPageBreak/>
         <w:t xml:space="preserve">git@github.com: </w:t>
       </w:r>
       <w:proofErr w:type="spellStart"/>
@@ -3624,17 +3732,7 @@
           <w:sz w:val="18"/>
           <w:szCs w:val="18"/>
         </w:rPr>
-        <w:t xml:space="preserve"> '140.82.113.3' to </w:t>
-      </w:r>
-      <w:r>
-        <w:rPr>
-          <w:rFonts w:ascii="Lucida Console" w:hAnsi="Lucida Console" w:cs="Lucida Console"/>
-          <w:b/>
-          <w:color w:val="538135" w:themeColor="accent6" w:themeShade="BF"/>
-          <w:sz w:val="18"/>
-          <w:szCs w:val="18"/>
-        </w:rPr>
-        <w:t>//</w:t>
+        <w:t xml:space="preserve"> '140.82.113.3' to //</w:t>
       </w:r>
       <w:proofErr w:type="spellStart"/>
       <w:r>
@@ -3725,8 +3823,9 @@
           <w:sz w:val="18"/>
           <w:szCs w:val="18"/>
         </w:rPr>
-        <w:t>//</w:t>
-      </w:r>
+        <w:t xml:space="preserve">//Hi german1582! </w:t>
+      </w:r>
+      <w:proofErr w:type="spellStart"/>
       <w:r>
         <w:rPr>
           <w:rFonts w:ascii="Lucida Console" w:hAnsi="Lucida Console" w:cs="Lucida Console"/>
@@ -3735,9 +3834,9 @@
           <w:sz w:val="18"/>
           <w:szCs w:val="18"/>
         </w:rPr>
-        <w:t xml:space="preserve">Hi german1582! </w:t>
-      </w:r>
-      <w:proofErr w:type="spellStart"/>
+        <w:t>You've</w:t>
+      </w:r>
+      <w:proofErr w:type="spellEnd"/>
       <w:r>
         <w:rPr>
           <w:rFonts w:ascii="Lucida Console" w:hAnsi="Lucida Console" w:cs="Lucida Console"/>
@@ -3746,9 +3845,9 @@
           <w:sz w:val="18"/>
           <w:szCs w:val="18"/>
         </w:rPr>
-        <w:t>You've</w:t>
-      </w:r>
-      <w:proofErr w:type="spellEnd"/>
+        <w:t xml:space="preserve"> </w:t>
+      </w:r>
+      <w:proofErr w:type="spellStart"/>
       <w:r>
         <w:rPr>
           <w:rFonts w:ascii="Lucida Console" w:hAnsi="Lucida Console" w:cs="Lucida Console"/>
@@ -3757,9 +3856,9 @@
           <w:sz w:val="18"/>
           <w:szCs w:val="18"/>
         </w:rPr>
-        <w:t xml:space="preserve"> </w:t>
-      </w:r>
-      <w:proofErr w:type="spellStart"/>
+        <w:t>successfully</w:t>
+      </w:r>
+      <w:proofErr w:type="spellEnd"/>
       <w:r>
         <w:rPr>
           <w:rFonts w:ascii="Lucida Console" w:hAnsi="Lucida Console" w:cs="Lucida Console"/>
@@ -3768,9 +3867,9 @@
           <w:sz w:val="18"/>
           <w:szCs w:val="18"/>
         </w:rPr>
-        <w:t>successfully</w:t>
-      </w:r>
-      <w:proofErr w:type="spellEnd"/>
+        <w:t xml:space="preserve"> </w:t>
+      </w:r>
+      <w:proofErr w:type="spellStart"/>
       <w:r>
         <w:rPr>
           <w:rFonts w:ascii="Lucida Console" w:hAnsi="Lucida Console" w:cs="Lucida Console"/>
@@ -3779,9 +3878,9 @@
           <w:sz w:val="18"/>
           <w:szCs w:val="18"/>
         </w:rPr>
-        <w:t xml:space="preserve"> </w:t>
-      </w:r>
-      <w:proofErr w:type="spellStart"/>
+        <w:t>authenticated</w:t>
+      </w:r>
+      <w:proofErr w:type="spellEnd"/>
       <w:r>
         <w:rPr>
           <w:rFonts w:ascii="Lucida Console" w:hAnsi="Lucida Console" w:cs="Lucida Console"/>
@@ -3790,9 +3889,9 @@
           <w:sz w:val="18"/>
           <w:szCs w:val="18"/>
         </w:rPr>
-        <w:t>authenticated</w:t>
-      </w:r>
-      <w:proofErr w:type="spellEnd"/>
+        <w:t xml:space="preserve">, </w:t>
+      </w:r>
+      <w:proofErr w:type="spellStart"/>
       <w:r>
         <w:rPr>
           <w:rFonts w:ascii="Lucida Console" w:hAnsi="Lucida Console" w:cs="Lucida Console"/>
@@ -3801,9 +3900,9 @@
           <w:sz w:val="18"/>
           <w:szCs w:val="18"/>
         </w:rPr>
-        <w:t xml:space="preserve">, </w:t>
-      </w:r>
-      <w:proofErr w:type="spellStart"/>
+        <w:t>but</w:t>
+      </w:r>
+      <w:proofErr w:type="spellEnd"/>
       <w:r>
         <w:rPr>
           <w:rFonts w:ascii="Lucida Console" w:hAnsi="Lucida Console" w:cs="Lucida Console"/>
@@ -3812,9 +3911,9 @@
           <w:sz w:val="18"/>
           <w:szCs w:val="18"/>
         </w:rPr>
-        <w:t>but</w:t>
-      </w:r>
-      <w:proofErr w:type="spellEnd"/>
+        <w:t xml:space="preserve"> GitHub </w:t>
+      </w:r>
+      <w:proofErr w:type="spellStart"/>
       <w:r>
         <w:rPr>
           <w:rFonts w:ascii="Lucida Console" w:hAnsi="Lucida Console" w:cs="Lucida Console"/>
@@ -3823,9 +3922,9 @@
           <w:sz w:val="18"/>
           <w:szCs w:val="18"/>
         </w:rPr>
-        <w:t xml:space="preserve"> GitHub </w:t>
-      </w:r>
-      <w:proofErr w:type="spellStart"/>
+        <w:t>does</w:t>
+      </w:r>
+      <w:proofErr w:type="spellEnd"/>
       <w:r>
         <w:rPr>
           <w:rFonts w:ascii="Lucida Console" w:hAnsi="Lucida Console" w:cs="Lucida Console"/>
@@ -3834,9 +3933,9 @@
           <w:sz w:val="18"/>
           <w:szCs w:val="18"/>
         </w:rPr>
-        <w:t>does</w:t>
-      </w:r>
-      <w:proofErr w:type="spellEnd"/>
+        <w:t xml:space="preserve"> </w:t>
+      </w:r>
+      <w:proofErr w:type="spellStart"/>
       <w:r>
         <w:rPr>
           <w:rFonts w:ascii="Lucida Console" w:hAnsi="Lucida Console" w:cs="Lucida Console"/>
@@ -3845,9 +3944,9 @@
           <w:sz w:val="18"/>
           <w:szCs w:val="18"/>
         </w:rPr>
-        <w:t xml:space="preserve"> </w:t>
-      </w:r>
-      <w:proofErr w:type="spellStart"/>
+        <w:t>not</w:t>
+      </w:r>
+      <w:proofErr w:type="spellEnd"/>
       <w:r>
         <w:rPr>
           <w:rFonts w:ascii="Lucida Console" w:hAnsi="Lucida Console" w:cs="Lucida Console"/>
@@ -3856,9 +3955,9 @@
           <w:sz w:val="18"/>
           <w:szCs w:val="18"/>
         </w:rPr>
-        <w:t>not</w:t>
-      </w:r>
-      <w:proofErr w:type="spellEnd"/>
+        <w:t xml:space="preserve"> //</w:t>
+      </w:r>
+      <w:proofErr w:type="spellStart"/>
       <w:r>
         <w:rPr>
           <w:rFonts w:ascii="Lucida Console" w:hAnsi="Lucida Console" w:cs="Lucida Console"/>
@@ -3867,8 +3966,9 @@
           <w:sz w:val="18"/>
           <w:szCs w:val="18"/>
         </w:rPr>
-        <w:t xml:space="preserve"> </w:t>
-      </w:r>
+        <w:t>provide</w:t>
+      </w:r>
+      <w:proofErr w:type="spellEnd"/>
       <w:r>
         <w:rPr>
           <w:rFonts w:ascii="Lucida Console" w:hAnsi="Lucida Console" w:cs="Lucida Console"/>
@@ -3877,7 +3977,7 @@
           <w:sz w:val="18"/>
           <w:szCs w:val="18"/>
         </w:rPr>
-        <w:t>//</w:t>
+        <w:t xml:space="preserve"> </w:t>
       </w:r>
       <w:proofErr w:type="spellStart"/>
       <w:r>
@@ -3888,7 +3988,7 @@
           <w:sz w:val="18"/>
           <w:szCs w:val="18"/>
         </w:rPr>
-        <w:t>provide</w:t>
+        <w:t>shell</w:t>
       </w:r>
       <w:proofErr w:type="spellEnd"/>
       <w:r>
@@ -3910,7 +4010,7 @@
           <w:sz w:val="18"/>
           <w:szCs w:val="18"/>
         </w:rPr>
-        <w:t>shell</w:t>
+        <w:t>access</w:t>
       </w:r>
       <w:proofErr w:type="spellEnd"/>
       <w:r>
@@ -3921,31 +4021,629 @@
           <w:sz w:val="18"/>
           <w:szCs w:val="18"/>
         </w:rPr>
-        <w:t xml:space="preserve"> </w:t>
-      </w:r>
-      <w:proofErr w:type="spellStart"/>
-      <w:r>
-        <w:rPr>
-          <w:rFonts w:ascii="Lucida Console" w:hAnsi="Lucida Console" w:cs="Lucida Console"/>
-          <w:b/>
-          <w:color w:val="538135" w:themeColor="accent6" w:themeShade="BF"/>
-          <w:sz w:val="18"/>
-          <w:szCs w:val="18"/>
+        <w:t>.</w:t>
+      </w:r>
+    </w:p>
+    <w:p/>
+    <w:p>
+      <w:r>
+        <w:t>German@DESKTOP-Q97CR3S MINGW64 /d/German/Mis Documentos/AUTOMATION/Practica GitHub/</w:t>
+      </w:r>
+      <w:proofErr w:type="spellStart"/>
+      <w:r>
+        <w:t>Repo_PrimGer</w:t>
+      </w:r>
+      <w:proofErr w:type="spellEnd"/>
+      <w:r>
+        <w:t xml:space="preserve"> (master)</w:t>
+      </w:r>
+    </w:p>
+    <w:p>
+      <w:pPr>
+        <w:rPr>
+          <w:b/>
+        </w:rPr>
+      </w:pPr>
+      <w:r>
+        <w:rPr>
+          <w:b/>
+        </w:rPr>
+        <w:t xml:space="preserve">$ </w:t>
+      </w:r>
+      <w:proofErr w:type="spellStart"/>
+      <w:r>
+        <w:rPr>
+          <w:b/>
+        </w:rPr>
+        <w:t>git</w:t>
+      </w:r>
+      <w:proofErr w:type="spellEnd"/>
+      <w:r>
+        <w:rPr>
+          <w:b/>
+        </w:rPr>
+        <w:t xml:space="preserve"> </w:t>
+      </w:r>
+      <w:proofErr w:type="spellStart"/>
+      <w:r>
+        <w:rPr>
+          <w:b/>
+        </w:rPr>
+        <w:t>config</w:t>
+      </w:r>
+      <w:proofErr w:type="spellEnd"/>
+      <w:r>
+        <w:rPr>
+          <w:b/>
+        </w:rPr>
+        <w:t xml:space="preserve"> --global user.name "</w:t>
+      </w:r>
+      <w:proofErr w:type="spellStart"/>
+      <w:r>
+        <w:rPr>
+          <w:b/>
+        </w:rPr>
+        <w:t>Ger</w:t>
+      </w:r>
+      <w:proofErr w:type="spellEnd"/>
+      <w:r>
+        <w:rPr>
+          <w:b/>
+        </w:rPr>
+        <w:t>"</w:t>
+      </w:r>
+      <w:r>
+        <w:rPr>
+          <w:b/>
+        </w:rPr>
+        <w:t xml:space="preserve"> </w:t>
+      </w:r>
+      <w:r>
+        <w:rPr>
+          <w:b/>
+          <w:color w:val="538135" w:themeColor="accent6" w:themeShade="BF"/>
+        </w:rPr>
+        <w:t>//cambié el nombre de usuario por las dudas</w:t>
+      </w:r>
+    </w:p>
+    <w:p/>
+    <w:p>
+      <w:r>
+        <w:t>German@DESKTOP-Q97CR3S MINGW64 /d/German/Mis Documentos/AUTOMATION/Practica GitHub/</w:t>
+      </w:r>
+      <w:proofErr w:type="spellStart"/>
+      <w:r>
+        <w:t>Repo_PrimGer</w:t>
+      </w:r>
+      <w:proofErr w:type="spellEnd"/>
+      <w:r>
+        <w:t xml:space="preserve"> (master)</w:t>
+      </w:r>
+    </w:p>
+    <w:p>
+      <w:pPr>
+        <w:rPr>
+          <w:b/>
+        </w:rPr>
+      </w:pPr>
+      <w:r>
+        <w:rPr>
+          <w:b/>
+        </w:rPr>
+        <w:t xml:space="preserve">$ </w:t>
+      </w:r>
+      <w:proofErr w:type="spellStart"/>
+      <w:r>
+        <w:rPr>
+          <w:b/>
+        </w:rPr>
+        <w:t>git</w:t>
+      </w:r>
+      <w:proofErr w:type="spellEnd"/>
+      <w:r>
+        <w:rPr>
+          <w:b/>
+        </w:rPr>
+        <w:t xml:space="preserve"> </w:t>
+      </w:r>
+      <w:proofErr w:type="spellStart"/>
+      <w:r>
+        <w:rPr>
+          <w:b/>
+        </w:rPr>
+        <w:t>push</w:t>
+      </w:r>
+      <w:proofErr w:type="spellEnd"/>
+      <w:r>
+        <w:rPr>
+          <w:b/>
+        </w:rPr>
+        <w:t xml:space="preserve"> -u </w:t>
+      </w:r>
+      <w:proofErr w:type="spellStart"/>
+      <w:r>
+        <w:rPr>
+          <w:b/>
+        </w:rPr>
+        <w:t>origin</w:t>
+      </w:r>
+      <w:proofErr w:type="spellEnd"/>
+      <w:r>
+        <w:rPr>
+          <w:b/>
+        </w:rPr>
+        <w:t xml:space="preserve"> master</w:t>
+      </w:r>
+    </w:p>
+    <w:p>
+      <w:pPr>
+        <w:rPr>
+          <w:color w:val="FF0000"/>
+        </w:rPr>
+      </w:pPr>
+      <w:r>
+        <w:rPr>
+          <w:color w:val="FF0000"/>
+        </w:rPr>
+        <w:t xml:space="preserve">git@github.com: </w:t>
+      </w:r>
+      <w:proofErr w:type="spellStart"/>
+      <w:r>
+        <w:rPr>
+          <w:color w:val="FF0000"/>
+        </w:rPr>
+        <w:t>Permission</w:t>
+      </w:r>
+      <w:proofErr w:type="spellEnd"/>
+      <w:r>
+        <w:rPr>
+          <w:color w:val="FF0000"/>
+        </w:rPr>
+        <w:t xml:space="preserve"> </w:t>
+      </w:r>
+      <w:proofErr w:type="spellStart"/>
+      <w:r>
+        <w:rPr>
+          <w:color w:val="FF0000"/>
+        </w:rPr>
+        <w:t>denied</w:t>
+      </w:r>
+      <w:proofErr w:type="spellEnd"/>
+      <w:r>
+        <w:rPr>
+          <w:color w:val="FF0000"/>
+        </w:rPr>
+        <w:t xml:space="preserve"> (</w:t>
+      </w:r>
+      <w:proofErr w:type="spellStart"/>
+      <w:r>
+        <w:rPr>
+          <w:color w:val="FF0000"/>
+        </w:rPr>
+        <w:t>publickey</w:t>
+      </w:r>
+      <w:proofErr w:type="spellEnd"/>
+      <w:r>
+        <w:rPr>
+          <w:color w:val="FF0000"/>
+        </w:rPr>
+        <w:t>).</w:t>
+      </w:r>
+    </w:p>
+    <w:p>
+      <w:pPr>
+        <w:rPr>
+          <w:color w:val="FF0000"/>
+        </w:rPr>
+      </w:pPr>
+      <w:r>
+        <w:rPr>
+          <w:color w:val="FF0000"/>
+        </w:rPr>
+        <w:lastRenderedPageBreak/>
+        <w:t xml:space="preserve">fatal: </w:t>
+      </w:r>
+      <w:proofErr w:type="spellStart"/>
+      <w:r>
+        <w:rPr>
+          <w:color w:val="FF0000"/>
+        </w:rPr>
+        <w:t>Could</w:t>
+      </w:r>
+      <w:proofErr w:type="spellEnd"/>
+      <w:r>
+        <w:rPr>
+          <w:color w:val="FF0000"/>
+        </w:rPr>
+        <w:t xml:space="preserve"> </w:t>
+      </w:r>
+      <w:proofErr w:type="spellStart"/>
+      <w:r>
+        <w:rPr>
+          <w:color w:val="FF0000"/>
+        </w:rPr>
+        <w:t>not</w:t>
+      </w:r>
+      <w:proofErr w:type="spellEnd"/>
+      <w:r>
+        <w:rPr>
+          <w:color w:val="FF0000"/>
+        </w:rPr>
+        <w:t xml:space="preserve"> </w:t>
+      </w:r>
+      <w:proofErr w:type="spellStart"/>
+      <w:r>
+        <w:rPr>
+          <w:color w:val="FF0000"/>
+        </w:rPr>
+        <w:t>read</w:t>
+      </w:r>
+      <w:proofErr w:type="spellEnd"/>
+      <w:r>
+        <w:rPr>
+          <w:color w:val="FF0000"/>
+        </w:rPr>
+        <w:t xml:space="preserve"> </w:t>
+      </w:r>
+      <w:proofErr w:type="spellStart"/>
+      <w:r>
+        <w:rPr>
+          <w:color w:val="FF0000"/>
+        </w:rPr>
+        <w:t>from</w:t>
+      </w:r>
+      <w:proofErr w:type="spellEnd"/>
+      <w:r>
+        <w:rPr>
+          <w:color w:val="FF0000"/>
+        </w:rPr>
+        <w:t xml:space="preserve"> </w:t>
+      </w:r>
+      <w:proofErr w:type="spellStart"/>
+      <w:r>
+        <w:rPr>
+          <w:color w:val="FF0000"/>
+        </w:rPr>
+        <w:t>remote</w:t>
+      </w:r>
+      <w:proofErr w:type="spellEnd"/>
+      <w:r>
+        <w:rPr>
+          <w:color w:val="FF0000"/>
+        </w:rPr>
+        <w:t xml:space="preserve"> </w:t>
+      </w:r>
+      <w:proofErr w:type="spellStart"/>
+      <w:r>
+        <w:rPr>
+          <w:color w:val="FF0000"/>
+        </w:rPr>
+        <w:t>repository</w:t>
+      </w:r>
+      <w:proofErr w:type="spellEnd"/>
+      <w:r>
+        <w:rPr>
+          <w:color w:val="FF0000"/>
+        </w:rPr>
+        <w:t>.</w:t>
+      </w:r>
+    </w:p>
+    <w:p>
+      <w:pPr>
+        <w:rPr>
+          <w:color w:val="FF0000"/>
+        </w:rPr>
+      </w:pPr>
+    </w:p>
+    <w:p>
+      <w:pPr>
+        <w:rPr>
+          <w:color w:val="FF0000"/>
+        </w:rPr>
+      </w:pPr>
+      <w:proofErr w:type="spellStart"/>
+      <w:r>
+        <w:rPr>
+          <w:color w:val="FF0000"/>
+        </w:rPr>
+        <w:t>Please</w:t>
+      </w:r>
+      <w:proofErr w:type="spellEnd"/>
+      <w:r>
+        <w:rPr>
+          <w:color w:val="FF0000"/>
+        </w:rPr>
+        <w:t xml:space="preserve"> </w:t>
+      </w:r>
+      <w:proofErr w:type="spellStart"/>
+      <w:r>
+        <w:rPr>
+          <w:color w:val="FF0000"/>
+        </w:rPr>
+        <w:t>make</w:t>
+      </w:r>
+      <w:proofErr w:type="spellEnd"/>
+      <w:r>
+        <w:rPr>
+          <w:color w:val="FF0000"/>
+        </w:rPr>
+        <w:t xml:space="preserve"> </w:t>
+      </w:r>
+      <w:proofErr w:type="spellStart"/>
+      <w:r>
+        <w:rPr>
+          <w:color w:val="FF0000"/>
+        </w:rPr>
+        <w:t>sure</w:t>
+      </w:r>
+      <w:proofErr w:type="spellEnd"/>
+      <w:r>
+        <w:rPr>
+          <w:color w:val="FF0000"/>
+        </w:rPr>
+        <w:t xml:space="preserve"> </w:t>
+      </w:r>
+      <w:proofErr w:type="spellStart"/>
+      <w:r>
+        <w:rPr>
+          <w:color w:val="FF0000"/>
+        </w:rPr>
+        <w:t>you</w:t>
+      </w:r>
+      <w:proofErr w:type="spellEnd"/>
+      <w:r>
+        <w:rPr>
+          <w:color w:val="FF0000"/>
+        </w:rPr>
+        <w:t xml:space="preserve"> </w:t>
+      </w:r>
+      <w:proofErr w:type="spellStart"/>
+      <w:r>
+        <w:rPr>
+          <w:color w:val="FF0000"/>
+        </w:rPr>
+        <w:t>have</w:t>
+      </w:r>
+      <w:proofErr w:type="spellEnd"/>
+      <w:r>
+        <w:rPr>
+          <w:color w:val="FF0000"/>
+        </w:rPr>
+        <w:t xml:space="preserve"> </w:t>
+      </w:r>
+      <w:proofErr w:type="spellStart"/>
+      <w:r>
+        <w:rPr>
+          <w:color w:val="FF0000"/>
+        </w:rPr>
+        <w:t>the</w:t>
+      </w:r>
+      <w:proofErr w:type="spellEnd"/>
+      <w:r>
+        <w:rPr>
+          <w:color w:val="FF0000"/>
+        </w:rPr>
+        <w:t xml:space="preserve"> </w:t>
+      </w:r>
+      <w:proofErr w:type="spellStart"/>
+      <w:r>
+        <w:rPr>
+          <w:color w:val="FF0000"/>
+        </w:rPr>
+        <w:t>correct</w:t>
+      </w:r>
+      <w:proofErr w:type="spellEnd"/>
+      <w:r>
+        <w:rPr>
+          <w:color w:val="FF0000"/>
+        </w:rPr>
+        <w:t xml:space="preserve"> </w:t>
+      </w:r>
+      <w:proofErr w:type="spellStart"/>
+      <w:r>
+        <w:rPr>
+          <w:color w:val="FF0000"/>
         </w:rPr>
         <w:t>access</w:t>
       </w:r>
       <w:proofErr w:type="spellEnd"/>
       <w:r>
         <w:rPr>
-          <w:rFonts w:ascii="Lucida Console" w:hAnsi="Lucida Console" w:cs="Lucida Console"/>
-          <w:b/>
-          <w:color w:val="538135" w:themeColor="accent6" w:themeShade="BF"/>
-          <w:sz w:val="18"/>
-          <w:szCs w:val="18"/>
+          <w:color w:val="FF0000"/>
+        </w:rPr>
+        <w:t xml:space="preserve"> </w:t>
+      </w:r>
+      <w:proofErr w:type="spellStart"/>
+      <w:r>
+        <w:rPr>
+          <w:color w:val="FF0000"/>
+        </w:rPr>
+        <w:t>rights</w:t>
+      </w:r>
+      <w:proofErr w:type="spellEnd"/>
+    </w:p>
+    <w:p>
+      <w:pPr>
+        <w:rPr>
+          <w:color w:val="FF0000"/>
+        </w:rPr>
+      </w:pPr>
+      <w:r>
+        <w:rPr>
+          <w:color w:val="FF0000"/>
+        </w:rPr>
+        <w:t xml:space="preserve">and </w:t>
+      </w:r>
+      <w:proofErr w:type="spellStart"/>
+      <w:r>
+        <w:rPr>
+          <w:color w:val="FF0000"/>
+        </w:rPr>
+        <w:t>the</w:t>
+      </w:r>
+      <w:proofErr w:type="spellEnd"/>
+      <w:r>
+        <w:rPr>
+          <w:color w:val="FF0000"/>
+        </w:rPr>
+        <w:t xml:space="preserve"> </w:t>
+      </w:r>
+      <w:proofErr w:type="spellStart"/>
+      <w:r>
+        <w:rPr>
+          <w:color w:val="FF0000"/>
+        </w:rPr>
+        <w:t>repository</w:t>
+      </w:r>
+      <w:proofErr w:type="spellEnd"/>
+      <w:r>
+        <w:rPr>
+          <w:color w:val="FF0000"/>
+        </w:rPr>
+        <w:t xml:space="preserve"> </w:t>
+      </w:r>
+      <w:proofErr w:type="spellStart"/>
+      <w:r>
+        <w:rPr>
+          <w:color w:val="FF0000"/>
+        </w:rPr>
+        <w:t>exists</w:t>
+      </w:r>
+      <w:proofErr w:type="spellEnd"/>
+      <w:r>
+        <w:rPr>
+          <w:color w:val="FF0000"/>
         </w:rPr>
         <w:t>.</w:t>
       </w:r>
     </w:p>
+    <w:p>
+      <w:pPr>
+        <w:rPr>
+          <w:b/>
+          <w:color w:val="538135" w:themeColor="accent6" w:themeShade="BF"/>
+        </w:rPr>
+      </w:pPr>
+      <w:r>
+        <w:rPr>
+          <w:b/>
+          <w:color w:val="538135" w:themeColor="accent6" w:themeShade="BF"/>
+        </w:rPr>
+        <w:t xml:space="preserve">//seguía sin funcionar, cambie el nombre del usuario porque en la página decía que debía //siempre usarse el nombre de </w:t>
+      </w:r>
+      <w:proofErr w:type="spellStart"/>
+      <w:r>
+        <w:rPr>
+          <w:b/>
+          <w:color w:val="538135" w:themeColor="accent6" w:themeShade="BF"/>
+        </w:rPr>
+        <w:t>user</w:t>
+      </w:r>
+      <w:proofErr w:type="spellEnd"/>
+      <w:r>
+        <w:rPr>
+          <w:b/>
+          <w:color w:val="538135" w:themeColor="accent6" w:themeShade="BF"/>
+        </w:rPr>
+        <w:t xml:space="preserve"> de </w:t>
+      </w:r>
+      <w:proofErr w:type="spellStart"/>
+      <w:r>
+        <w:rPr>
+          <w:b/>
+          <w:color w:val="538135" w:themeColor="accent6" w:themeShade="BF"/>
+        </w:rPr>
+        <w:t>git</w:t>
+      </w:r>
+      <w:proofErr w:type="spellEnd"/>
+      <w:r>
+        <w:rPr>
+          <w:b/>
+          <w:color w:val="538135" w:themeColor="accent6" w:themeShade="BF"/>
+        </w:rPr>
+        <w:t xml:space="preserve"> y no el de </w:t>
+      </w:r>
+      <w:proofErr w:type="spellStart"/>
+      <w:r>
+        <w:rPr>
+          <w:b/>
+          <w:color w:val="538135" w:themeColor="accent6" w:themeShade="BF"/>
+        </w:rPr>
+        <w:t>github</w:t>
+      </w:r>
+      <w:proofErr w:type="spellEnd"/>
+    </w:p>
+    <w:p>
+      <w:r>
+        <w:t>German@DESKTOP-Q97CR3S MINGW64 /d/German/Mis Documentos/AUTOMATION/Practica GitHub/</w:t>
+      </w:r>
+      <w:proofErr w:type="spellStart"/>
+      <w:r>
+        <w:t>Repo_PrimGer</w:t>
+      </w:r>
+      <w:proofErr w:type="spellEnd"/>
+      <w:r>
+        <w:t xml:space="preserve"> (master)</w:t>
+      </w:r>
+    </w:p>
+    <w:p>
+      <w:pPr>
+        <w:rPr>
+          <w:b/>
+        </w:rPr>
+      </w:pPr>
+      <w:r>
+        <w:rPr>
+          <w:b/>
+        </w:rPr>
+        <w:t xml:space="preserve">$ </w:t>
+      </w:r>
+      <w:proofErr w:type="spellStart"/>
+      <w:r>
+        <w:rPr>
+          <w:b/>
+        </w:rPr>
+        <w:t>sh</w:t>
+      </w:r>
+      <w:proofErr w:type="spellEnd"/>
+      <w:r>
+        <w:rPr>
+          <w:b/>
+        </w:rPr>
+        <w:t xml:space="preserve"> -T ger@github.com</w:t>
+      </w:r>
+    </w:p>
+    <w:p>
+      <w:proofErr w:type="spellStart"/>
+      <w:r>
+        <w:t>sh</w:t>
+      </w:r>
+      <w:proofErr w:type="spellEnd"/>
+      <w:r>
+        <w:t xml:space="preserve">: ger@github.com: No </w:t>
+      </w:r>
+      <w:proofErr w:type="spellStart"/>
+      <w:r>
+        <w:t>such</w:t>
+      </w:r>
+      <w:proofErr w:type="spellEnd"/>
+      <w:r>
+        <w:t xml:space="preserve"> file </w:t>
+      </w:r>
+      <w:proofErr w:type="spellStart"/>
+      <w:r>
+        <w:t>or</w:t>
+      </w:r>
+      <w:proofErr w:type="spellEnd"/>
+      <w:r>
+        <w:t xml:space="preserve"> </w:t>
+      </w:r>
+      <w:proofErr w:type="spellStart"/>
+      <w:r>
+        <w:t>directory</w:t>
+      </w:r>
+      <w:proofErr w:type="spellEnd"/>
+    </w:p>
     <w:p/>
     <w:p>
       <w:r>
@@ -3977,56 +4675,46 @@
         <w:rPr>
           <w:b/>
         </w:rPr>
-        <w:t>git</w:t>
-      </w:r>
-      <w:proofErr w:type="spellEnd"/>
-      <w:r>
-        <w:rPr>
-          <w:b/>
-        </w:rPr>
-        <w:t xml:space="preserve"> </w:t>
-      </w:r>
-      <w:proofErr w:type="spellStart"/>
-      <w:r>
-        <w:rPr>
-          <w:b/>
-        </w:rPr>
-        <w:t>config</w:t>
-      </w:r>
-      <w:proofErr w:type="spellEnd"/>
-      <w:r>
-        <w:rPr>
-          <w:b/>
-        </w:rPr>
-        <w:t xml:space="preserve"> --global user.name "</w:t>
-      </w:r>
-      <w:proofErr w:type="spellStart"/>
-      <w:r>
-        <w:rPr>
-          <w:b/>
-        </w:rPr>
-        <w:t>Ger</w:t>
-      </w:r>
-      <w:proofErr w:type="spellEnd"/>
-      <w:r>
-        <w:rPr>
-          <w:b/>
-        </w:rPr>
-        <w:t>"</w:t>
-      </w:r>
-      <w:r>
-        <w:rPr>
-          <w:b/>
-        </w:rPr>
-        <w:t xml:space="preserve"> </w:t>
-      </w:r>
-      <w:r>
-        <w:rPr>
-          <w:b/>
-          <w:color w:val="538135" w:themeColor="accent6" w:themeShade="BF"/>
-        </w:rPr>
-        <w:t>//cambié el nombre de usuario por las dudas</w:t>
-      </w:r>
+        <w:t>sh</w:t>
+      </w:r>
+      <w:proofErr w:type="spellEnd"/>
+      <w:r>
+        <w:rPr>
+          <w:b/>
+        </w:rPr>
+        <w:t xml:space="preserve"> -T german1585@github.com</w:t>
+      </w:r>
+    </w:p>
+    <w:p>
+      <w:proofErr w:type="spellStart"/>
+      <w:r>
+        <w:t>sh</w:t>
+      </w:r>
+      <w:proofErr w:type="spellEnd"/>
+      <w:r>
+        <w:t xml:space="preserve">: german1585@github.com: No </w:t>
+      </w:r>
+      <w:proofErr w:type="spellStart"/>
+      <w:r>
+        <w:t>such</w:t>
+      </w:r>
+      <w:proofErr w:type="spellEnd"/>
+      <w:r>
+        <w:t xml:space="preserve"> file </w:t>
+      </w:r>
+      <w:proofErr w:type="spellStart"/>
+      <w:r>
+        <w:t>or</w:t>
+      </w:r>
+      <w:proofErr w:type="spellEnd"/>
+      <w:r>
+        <w:t xml:space="preserve"> </w:t>
+      </w:r>
+      <w:proofErr w:type="spellStart"/>
+      <w:r>
+        <w:t>directory</w:t>
+      </w:r>
+      <w:proofErr w:type="spellEnd"/>
     </w:p>
     <w:p/>
     <w:p>
@@ -4059,42 +4747,14 @@
         <w:rPr>
           <w:b/>
         </w:rPr>
-        <w:t>git</w:t>
-      </w:r>
-      <w:proofErr w:type="spellEnd"/>
-      <w:r>
-        <w:rPr>
-          <w:b/>
-        </w:rPr>
-        <w:t xml:space="preserve"> </w:t>
-      </w:r>
-      <w:proofErr w:type="spellStart"/>
-      <w:r>
-        <w:rPr>
-          <w:b/>
-        </w:rPr>
-        <w:t>push</w:t>
-      </w:r>
-      <w:proofErr w:type="spellEnd"/>
-      <w:r>
-        <w:rPr>
-          <w:b/>
-        </w:rPr>
-        <w:t xml:space="preserve"> -u </w:t>
-      </w:r>
-      <w:proofErr w:type="spellStart"/>
-      <w:r>
-        <w:rPr>
-          <w:b/>
-        </w:rPr>
-        <w:t>origin</w:t>
-      </w:r>
-      <w:proofErr w:type="spellEnd"/>
-      <w:r>
-        <w:rPr>
-          <w:b/>
-        </w:rPr>
-        <w:t xml:space="preserve"> master</w:t>
+        <w:t>ssh</w:t>
+      </w:r>
+      <w:proofErr w:type="spellEnd"/>
+      <w:r>
+        <w:rPr>
+          <w:b/>
+        </w:rPr>
+        <w:t xml:space="preserve"> -T git@github.com</w:t>
       </w:r>
     </w:p>
     <w:p>
@@ -4103,6 +4763,153 @@
           <w:color w:val="FF0000"/>
         </w:rPr>
       </w:pPr>
+      <w:proofErr w:type="spellStart"/>
+      <w:r>
+        <w:rPr>
+          <w:color w:val="FF0000"/>
+        </w:rPr>
+        <w:t>Warning</w:t>
+      </w:r>
+      <w:proofErr w:type="spellEnd"/>
+      <w:r>
+        <w:rPr>
+          <w:color w:val="FF0000"/>
+        </w:rPr>
+        <w:t xml:space="preserve">: </w:t>
+      </w:r>
+      <w:proofErr w:type="spellStart"/>
+      <w:r>
+        <w:rPr>
+          <w:color w:val="FF0000"/>
+        </w:rPr>
+        <w:t>Permanently</w:t>
+      </w:r>
+      <w:proofErr w:type="spellEnd"/>
+      <w:r>
+        <w:rPr>
+          <w:color w:val="FF0000"/>
+        </w:rPr>
+        <w:t xml:space="preserve"> </w:t>
+      </w:r>
+      <w:proofErr w:type="spellStart"/>
+      <w:r>
+        <w:rPr>
+          <w:color w:val="FF0000"/>
+        </w:rPr>
+        <w:t>added</w:t>
+      </w:r>
+      <w:proofErr w:type="spellEnd"/>
+      <w:r>
+        <w:rPr>
+          <w:color w:val="FF0000"/>
+        </w:rPr>
+        <w:t xml:space="preserve"> </w:t>
+      </w:r>
+      <w:proofErr w:type="spellStart"/>
+      <w:r>
+        <w:rPr>
+          <w:color w:val="FF0000"/>
+        </w:rPr>
+        <w:t>the</w:t>
+      </w:r>
+      <w:proofErr w:type="spellEnd"/>
+      <w:r>
+        <w:rPr>
+          <w:color w:val="FF0000"/>
+        </w:rPr>
+        <w:t xml:space="preserve"> RSA host </w:t>
+      </w:r>
+      <w:proofErr w:type="spellStart"/>
+      <w:r>
+        <w:rPr>
+          <w:color w:val="FF0000"/>
+        </w:rPr>
+        <w:t>key</w:t>
+      </w:r>
+      <w:proofErr w:type="spellEnd"/>
+      <w:r>
+        <w:rPr>
+          <w:color w:val="FF0000"/>
+        </w:rPr>
+        <w:t xml:space="preserve"> </w:t>
+      </w:r>
+      <w:proofErr w:type="spellStart"/>
+      <w:r>
+        <w:rPr>
+          <w:color w:val="FF0000"/>
+        </w:rPr>
+        <w:t>for</w:t>
+      </w:r>
+      <w:proofErr w:type="spellEnd"/>
+      <w:r>
+        <w:rPr>
+          <w:color w:val="FF0000"/>
+        </w:rPr>
+        <w:t xml:space="preserve"> IP </w:t>
+      </w:r>
+      <w:proofErr w:type="spellStart"/>
+      <w:r>
+        <w:rPr>
+          <w:color w:val="FF0000"/>
+        </w:rPr>
+        <w:t>address</w:t>
+      </w:r>
+      <w:proofErr w:type="spellEnd"/>
+      <w:r>
+        <w:rPr>
+          <w:color w:val="FF0000"/>
+        </w:rPr>
+        <w:t xml:space="preserve"> '140.82.114.3' to </w:t>
+      </w:r>
+      <w:proofErr w:type="spellStart"/>
+      <w:r>
+        <w:rPr>
+          <w:color w:val="FF0000"/>
+        </w:rPr>
+        <w:t>the</w:t>
+      </w:r>
+      <w:proofErr w:type="spellEnd"/>
+      <w:r>
+        <w:rPr>
+          <w:color w:val="FF0000"/>
+        </w:rPr>
+        <w:t xml:space="preserve"> </w:t>
+      </w:r>
+      <w:proofErr w:type="spellStart"/>
+      <w:r>
+        <w:rPr>
+          <w:color w:val="FF0000"/>
+        </w:rPr>
+        <w:t>list</w:t>
+      </w:r>
+      <w:proofErr w:type="spellEnd"/>
+      <w:r>
+        <w:rPr>
+          <w:color w:val="FF0000"/>
+        </w:rPr>
+        <w:t xml:space="preserve"> of </w:t>
+      </w:r>
+      <w:proofErr w:type="spellStart"/>
+      <w:r>
+        <w:rPr>
+          <w:color w:val="FF0000"/>
+        </w:rPr>
+        <w:t>known</w:t>
+      </w:r>
+      <w:proofErr w:type="spellEnd"/>
+      <w:r>
+        <w:rPr>
+          <w:color w:val="FF0000"/>
+        </w:rPr>
+        <w:t xml:space="preserve"> hosts.</w:t>
+      </w:r>
+    </w:p>
+    <w:p>
+      <w:pPr>
+        <w:rPr>
+          <w:color w:val="FF0000"/>
+        </w:rPr>
+      </w:pPr>
       <w:r>
         <w:rPr>
           <w:color w:val="FF0000"/>
@@ -4152,877 +4959,150 @@
         <w:t>).</w:t>
       </w:r>
     </w:p>
+    <w:p/>
+    <w:p>
+      <w:r>
+        <w:t>German@DESKTOP-Q97CR3S MINGW64 /d/German/Mis Documentos/AUTOMATION/Practica GitHub/</w:t>
+      </w:r>
+      <w:proofErr w:type="spellStart"/>
+      <w:r>
+        <w:t>Repo_PrimGer</w:t>
+      </w:r>
+      <w:proofErr w:type="spellEnd"/>
+      <w:r>
+        <w:t xml:space="preserve"> (master)</w:t>
+      </w:r>
+    </w:p>
     <w:p>
       <w:pPr>
         <w:rPr>
-          <w:color w:val="FF0000"/>
+          <w:b/>
         </w:rPr>
       </w:pPr>
       <w:r>
         <w:rPr>
-          <w:color w:val="FF0000"/>
-        </w:rPr>
-        <w:t xml:space="preserve">fatal: </w:t>
-      </w:r>
-      <w:proofErr w:type="spellStart"/>
-      <w:r>
-        <w:rPr>
-          <w:color w:val="FF0000"/>
-        </w:rPr>
-        <w:t>Could</w:t>
-      </w:r>
-      <w:proofErr w:type="spellEnd"/>
-      <w:r>
-        <w:rPr>
-          <w:color w:val="FF0000"/>
-        </w:rPr>
-        <w:t xml:space="preserve"> </w:t>
-      </w:r>
-      <w:proofErr w:type="spellStart"/>
-      <w:r>
-        <w:rPr>
-          <w:color w:val="FF0000"/>
-        </w:rPr>
-        <w:t>not</w:t>
-      </w:r>
-      <w:proofErr w:type="spellEnd"/>
-      <w:r>
-        <w:rPr>
-          <w:color w:val="FF0000"/>
-        </w:rPr>
-        <w:t xml:space="preserve"> </w:t>
-      </w:r>
-      <w:proofErr w:type="spellStart"/>
-      <w:r>
-        <w:rPr>
-          <w:color w:val="FF0000"/>
-        </w:rPr>
-        <w:t>read</w:t>
-      </w:r>
-      <w:proofErr w:type="spellEnd"/>
-      <w:r>
-        <w:rPr>
-          <w:color w:val="FF0000"/>
-        </w:rPr>
-        <w:t xml:space="preserve"> </w:t>
-      </w:r>
-      <w:proofErr w:type="spellStart"/>
-      <w:r>
-        <w:rPr>
-          <w:color w:val="FF0000"/>
-        </w:rPr>
-        <w:t>from</w:t>
-      </w:r>
-      <w:proofErr w:type="spellEnd"/>
-      <w:r>
-        <w:rPr>
-          <w:color w:val="FF0000"/>
-        </w:rPr>
-        <w:t xml:space="preserve"> </w:t>
-      </w:r>
-      <w:proofErr w:type="spellStart"/>
-      <w:r>
-        <w:rPr>
-          <w:color w:val="FF0000"/>
-        </w:rPr>
-        <w:t>remote</w:t>
-      </w:r>
-      <w:proofErr w:type="spellEnd"/>
-      <w:r>
-        <w:rPr>
-          <w:color w:val="FF0000"/>
-        </w:rPr>
-        <w:t xml:space="preserve"> </w:t>
-      </w:r>
-      <w:proofErr w:type="spellStart"/>
-      <w:r>
-        <w:rPr>
-          <w:color w:val="FF0000"/>
-        </w:rPr>
-        <w:t>repository</w:t>
-      </w:r>
-      <w:proofErr w:type="spellEnd"/>
-      <w:r>
-        <w:rPr>
-          <w:color w:val="FF0000"/>
-        </w:rPr>
+          <w:b/>
+        </w:rPr>
+        <w:t xml:space="preserve">$ </w:t>
+      </w:r>
+      <w:proofErr w:type="spellStart"/>
+      <w:r>
+        <w:rPr>
+          <w:b/>
+        </w:rPr>
+        <w:t>eval</w:t>
+      </w:r>
+      <w:proofErr w:type="spellEnd"/>
+      <w:r>
+        <w:rPr>
+          <w:b/>
+        </w:rPr>
+        <w:t xml:space="preserve"> "$(</w:t>
+      </w:r>
+      <w:proofErr w:type="spellStart"/>
+      <w:r>
+        <w:rPr>
+          <w:b/>
+        </w:rPr>
+        <w:t>ssh-agent</w:t>
+      </w:r>
+      <w:proofErr w:type="spellEnd"/>
+      <w:r>
+        <w:rPr>
+          <w:b/>
+        </w:rPr>
+        <w:t xml:space="preserve"> -s)"</w:t>
+      </w:r>
+    </w:p>
+    <w:p>
+      <w:proofErr w:type="spellStart"/>
+      <w:r>
+        <w:t>Agent</w:t>
+      </w:r>
+      <w:proofErr w:type="spellEnd"/>
+      <w:r>
+        <w:t xml:space="preserve"> </w:t>
+      </w:r>
+      <w:proofErr w:type="spellStart"/>
+      <w:r>
+        <w:t>pid</w:t>
+      </w:r>
+      <w:proofErr w:type="spellEnd"/>
+      <w:r>
+        <w:t xml:space="preserve"> 787</w:t>
+      </w:r>
+    </w:p>
+    <w:p>
+      <w:pPr>
+        <w:rPr>
+          <w:b/>
+          <w:color w:val="538135" w:themeColor="accent6" w:themeShade="BF"/>
+        </w:rPr>
+      </w:pPr>
+      <w:r>
+        <w:rPr>
+          <w:b/>
+          <w:color w:val="538135" w:themeColor="accent6" w:themeShade="BF"/>
+        </w:rPr>
+        <w:t>//No recuerdo bien para que era este comando</w:t>
+      </w:r>
+    </w:p>
+    <w:p>
+      <w:r>
+        <w:t>German@DESKTOP-Q97CR3S MINGW64 /d/German/Mis Documentos/AUTOMATION/Practica GitHub/</w:t>
+      </w:r>
+      <w:proofErr w:type="spellStart"/>
+      <w:r>
+        <w:t>Repo_PrimGer</w:t>
+      </w:r>
+      <w:proofErr w:type="spellEnd"/>
+      <w:r>
+        <w:t xml:space="preserve"> (master)</w:t>
+      </w:r>
+    </w:p>
+    <w:p>
+      <w:r>
+        <w:t xml:space="preserve">$ </w:t>
+      </w:r>
+      <w:proofErr w:type="spellStart"/>
+      <w:r>
+        <w:t>ssh-add</w:t>
+      </w:r>
+      <w:proofErr w:type="spellEnd"/>
+      <w:r>
+        <w:t xml:space="preserve"> -l</w:t>
+      </w:r>
+    </w:p>
+    <w:p>
+      <w:proofErr w:type="spellStart"/>
+      <w:r>
+        <w:t>The</w:t>
+      </w:r>
+      <w:proofErr w:type="spellEnd"/>
+      <w:r>
+        <w:t xml:space="preserve"> </w:t>
+      </w:r>
+      <w:proofErr w:type="spellStart"/>
+      <w:r>
+        <w:t>agent</w:t>
+      </w:r>
+      <w:proofErr w:type="spellEnd"/>
+      <w:r>
+        <w:t xml:space="preserve"> has no </w:t>
+      </w:r>
+      <w:proofErr w:type="spellStart"/>
+      <w:r>
+        <w:t>identities</w:t>
+      </w:r>
+      <w:proofErr w:type="spellEnd"/>
+      <w:r>
         <w:t>.</w:t>
       </w:r>
     </w:p>
-    <w:p>
-      <w:pPr>
-        <w:rPr>
-          <w:color w:val="FF0000"/>
-        </w:rPr>
-      </w:pPr>
-    </w:p>
-    <w:p>
-      <w:pPr>
-        <w:rPr>
-          <w:color w:val="FF0000"/>
-        </w:rPr>
-      </w:pPr>
-      <w:proofErr w:type="spellStart"/>
-      <w:r>
-        <w:rPr>
-          <w:color w:val="FF0000"/>
-        </w:rPr>
-        <w:t>Please</w:t>
-      </w:r>
-      <w:proofErr w:type="spellEnd"/>
-      <w:r>
-        <w:rPr>
-          <w:color w:val="FF0000"/>
-        </w:rPr>
-        <w:t xml:space="preserve"> </w:t>
-      </w:r>
-      <w:proofErr w:type="spellStart"/>
-      <w:r>
-        <w:rPr>
-          <w:color w:val="FF0000"/>
-        </w:rPr>
-        <w:t>make</w:t>
-      </w:r>
-      <w:proofErr w:type="spellEnd"/>
-      <w:r>
-        <w:rPr>
-          <w:color w:val="FF0000"/>
-        </w:rPr>
-        <w:t xml:space="preserve"> </w:t>
-      </w:r>
-      <w:proofErr w:type="spellStart"/>
-      <w:r>
-        <w:rPr>
-          <w:color w:val="FF0000"/>
-        </w:rPr>
-        <w:t>sure</w:t>
-      </w:r>
-      <w:proofErr w:type="spellEnd"/>
-      <w:r>
-        <w:rPr>
-          <w:color w:val="FF0000"/>
-        </w:rPr>
-        <w:t xml:space="preserve"> </w:t>
-      </w:r>
-      <w:proofErr w:type="spellStart"/>
-      <w:r>
-        <w:rPr>
-          <w:color w:val="FF0000"/>
-        </w:rPr>
-        <w:t>you</w:t>
-      </w:r>
-      <w:proofErr w:type="spellEnd"/>
-      <w:r>
-        <w:rPr>
-          <w:color w:val="FF0000"/>
-        </w:rPr>
-        <w:t xml:space="preserve"> </w:t>
-      </w:r>
-      <w:proofErr w:type="spellStart"/>
-      <w:r>
-        <w:rPr>
-          <w:color w:val="FF0000"/>
-        </w:rPr>
-        <w:t>have</w:t>
-      </w:r>
-      <w:proofErr w:type="spellEnd"/>
-      <w:r>
-        <w:rPr>
-          <w:color w:val="FF0000"/>
-        </w:rPr>
-        <w:t xml:space="preserve"> </w:t>
-      </w:r>
-      <w:proofErr w:type="spellStart"/>
-      <w:r>
-        <w:rPr>
-          <w:color w:val="FF0000"/>
-        </w:rPr>
-        <w:t>the</w:t>
-      </w:r>
-      <w:proofErr w:type="spellEnd"/>
-      <w:r>
-        <w:rPr>
-          <w:color w:val="FF0000"/>
-        </w:rPr>
-        <w:t xml:space="preserve"> </w:t>
-      </w:r>
-      <w:proofErr w:type="spellStart"/>
-      <w:r>
-        <w:rPr>
-          <w:color w:val="FF0000"/>
-        </w:rPr>
-        <w:t>correct</w:t>
-      </w:r>
-      <w:proofErr w:type="spellEnd"/>
-      <w:r>
-        <w:rPr>
-          <w:color w:val="FF0000"/>
-        </w:rPr>
-        <w:t xml:space="preserve"> </w:t>
-      </w:r>
-      <w:proofErr w:type="spellStart"/>
-      <w:r>
-        <w:rPr>
-          <w:color w:val="FF0000"/>
-        </w:rPr>
-        <w:t>access</w:t>
-      </w:r>
-      <w:proofErr w:type="spellEnd"/>
-      <w:r>
-        <w:rPr>
-          <w:color w:val="FF0000"/>
-        </w:rPr>
-        <w:t xml:space="preserve"> </w:t>
-      </w:r>
-      <w:proofErr w:type="spellStart"/>
-      <w:r>
-        <w:rPr>
-          <w:color w:val="FF0000"/>
-        </w:rPr>
-        <w:t>rights</w:t>
-      </w:r>
-      <w:proofErr w:type="spellEnd"/>
-    </w:p>
-    <w:p>
-      <w:pPr>
-        <w:rPr>
-          <w:color w:val="FF0000"/>
-        </w:rPr>
-      </w:pPr>
-      <w:r>
-        <w:rPr>
-          <w:color w:val="FF0000"/>
-        </w:rPr>
-        <w:t xml:space="preserve">and </w:t>
-      </w:r>
-      <w:proofErr w:type="spellStart"/>
-      <w:r>
-        <w:rPr>
-          <w:color w:val="FF0000"/>
-        </w:rPr>
-        <w:t>the</w:t>
-      </w:r>
-      <w:proofErr w:type="spellEnd"/>
-      <w:r>
-        <w:rPr>
-          <w:color w:val="FF0000"/>
-        </w:rPr>
-        <w:t xml:space="preserve"> </w:t>
-      </w:r>
-      <w:proofErr w:type="spellStart"/>
-      <w:r>
-        <w:rPr>
-          <w:color w:val="FF0000"/>
-        </w:rPr>
-        <w:t>repository</w:t>
-      </w:r>
-      <w:proofErr w:type="spellEnd"/>
-      <w:r>
-        <w:rPr>
-          <w:color w:val="FF0000"/>
-        </w:rPr>
-        <w:t xml:space="preserve"> </w:t>
-      </w:r>
-      <w:proofErr w:type="spellStart"/>
-      <w:r>
-        <w:rPr>
-          <w:color w:val="FF0000"/>
-        </w:rPr>
-        <w:t>exists</w:t>
-      </w:r>
-      <w:proofErr w:type="spellEnd"/>
-      <w:r>
-        <w:rPr>
-          <w:color w:val="FF0000"/>
-        </w:rPr>
-        <w:t>.</w:t>
-      </w:r>
-    </w:p>
-    <w:p>
-      <w:pPr>
-        <w:rPr>
-          <w:b/>
-          <w:color w:val="538135" w:themeColor="accent6" w:themeShade="BF"/>
-        </w:rPr>
-      </w:pPr>
-      <w:r>
-        <w:rPr>
-          <w:b/>
-          <w:color w:val="538135" w:themeColor="accent6" w:themeShade="BF"/>
-        </w:rPr>
-        <w:t xml:space="preserve">//seguía sin funcionar, cambie el nombre del usuario porque en la página decía que debía //siempre usarse el nombre de </w:t>
-      </w:r>
-      <w:proofErr w:type="spellStart"/>
-      <w:r>
-        <w:rPr>
-          <w:b/>
-          <w:color w:val="538135" w:themeColor="accent6" w:themeShade="BF"/>
-        </w:rPr>
-        <w:t>user</w:t>
-      </w:r>
-      <w:proofErr w:type="spellEnd"/>
-      <w:r>
-        <w:rPr>
-          <w:b/>
-          <w:color w:val="538135" w:themeColor="accent6" w:themeShade="BF"/>
-        </w:rPr>
-        <w:t xml:space="preserve"> de </w:t>
-      </w:r>
-      <w:proofErr w:type="spellStart"/>
-      <w:r>
-        <w:rPr>
-          <w:b/>
-          <w:color w:val="538135" w:themeColor="accent6" w:themeShade="BF"/>
-        </w:rPr>
-        <w:t>git</w:t>
-      </w:r>
-      <w:proofErr w:type="spellEnd"/>
-      <w:r>
-        <w:rPr>
-          <w:b/>
-          <w:color w:val="538135" w:themeColor="accent6" w:themeShade="BF"/>
-        </w:rPr>
-        <w:t xml:space="preserve"> y no el de </w:t>
-      </w:r>
-      <w:proofErr w:type="spellStart"/>
-      <w:r>
-        <w:rPr>
-          <w:b/>
-          <w:color w:val="538135" w:themeColor="accent6" w:themeShade="BF"/>
-        </w:rPr>
-        <w:t>github</w:t>
-      </w:r>
-      <w:proofErr w:type="spellEnd"/>
-    </w:p>
-    <w:p>
-      <w:r>
-        <w:t>German@DESKTOP-Q97CR3S MINGW64 /d/German/Mis Documentos/AUTOMATION/Practica GitHub/</w:t>
-      </w:r>
-      <w:proofErr w:type="spellStart"/>
-      <w:r>
-        <w:t>Repo_PrimGer</w:t>
-      </w:r>
-      <w:proofErr w:type="spellEnd"/>
-      <w:r>
-        <w:t xml:space="preserve"> (master)</w:t>
-      </w:r>
-    </w:p>
-    <w:p>
-      <w:pPr>
-        <w:rPr>
-          <w:b/>
-        </w:rPr>
-      </w:pPr>
-      <w:r>
-        <w:rPr>
-          <w:b/>
-        </w:rPr>
-        <w:t xml:space="preserve">$ </w:t>
-      </w:r>
-      <w:proofErr w:type="spellStart"/>
-      <w:r>
-        <w:rPr>
-          <w:b/>
-        </w:rPr>
-        <w:t>sh</w:t>
-      </w:r>
-      <w:proofErr w:type="spellEnd"/>
-      <w:r>
-        <w:rPr>
-          <w:b/>
-        </w:rPr>
-        <w:t xml:space="preserve"> -T ger@github.com</w:t>
-      </w:r>
-    </w:p>
-    <w:p>
-      <w:proofErr w:type="spellStart"/>
-      <w:r>
-        <w:t>sh</w:t>
-      </w:r>
-      <w:proofErr w:type="spellEnd"/>
-      <w:r>
-        <w:t xml:space="preserve">: ger@github.com: No </w:t>
-      </w:r>
-      <w:proofErr w:type="spellStart"/>
-      <w:r>
-        <w:t>such</w:t>
-      </w:r>
-      <w:proofErr w:type="spellEnd"/>
-      <w:r>
-        <w:t xml:space="preserve"> file </w:t>
-      </w:r>
-      <w:proofErr w:type="spellStart"/>
-      <w:r>
-        <w:t>or</w:t>
-      </w:r>
-      <w:proofErr w:type="spellEnd"/>
-      <w:r>
-        <w:t xml:space="preserve"> </w:t>
-      </w:r>
-      <w:proofErr w:type="spellStart"/>
-      <w:r>
-        <w:t>directory</w:t>
-      </w:r>
-      <w:proofErr w:type="spellEnd"/>
-    </w:p>
     <w:p/>
     <w:p>
       <w:r>
-        <w:t>German@DESKTOP-Q97CR3S MINGW64 /d/German/Mis Documentos/AUTOMATION/Practica GitHub/</w:t>
-      </w:r>
-      <w:proofErr w:type="spellStart"/>
-      <w:r>
-        <w:t>Repo_PrimGer</w:t>
-      </w:r>
-      <w:proofErr w:type="spellEnd"/>
-      <w:r>
-        <w:t xml:space="preserve"> (master)</w:t>
-      </w:r>
-    </w:p>
-    <w:p>
-      <w:pPr>
-        <w:rPr>
-          <w:b/>
-        </w:rPr>
-      </w:pPr>
-      <w:r>
-        <w:rPr>
-          <w:b/>
-        </w:rPr>
-        <w:t xml:space="preserve">$ </w:t>
-      </w:r>
-      <w:proofErr w:type="spellStart"/>
-      <w:r>
-        <w:rPr>
-          <w:b/>
-        </w:rPr>
-        <w:t>sh</w:t>
-      </w:r>
-      <w:proofErr w:type="spellEnd"/>
-      <w:r>
-        <w:rPr>
-          <w:b/>
-        </w:rPr>
-        <w:t xml:space="preserve"> -T german1585@github.com</w:t>
-      </w:r>
-    </w:p>
-    <w:p>
-      <w:proofErr w:type="spellStart"/>
-      <w:r>
-        <w:t>sh</w:t>
-      </w:r>
-      <w:proofErr w:type="spellEnd"/>
-      <w:r>
-        <w:t xml:space="preserve">: german1585@github.com: No </w:t>
-      </w:r>
-      <w:proofErr w:type="spellStart"/>
-      <w:r>
-        <w:t>such</w:t>
-      </w:r>
-      <w:proofErr w:type="spellEnd"/>
-      <w:r>
-        <w:t xml:space="preserve"> file </w:t>
-      </w:r>
-      <w:proofErr w:type="spellStart"/>
-      <w:r>
-        <w:t>or</w:t>
-      </w:r>
-      <w:proofErr w:type="spellEnd"/>
-      <w:r>
-        <w:t xml:space="preserve"> </w:t>
-      </w:r>
-      <w:proofErr w:type="spellStart"/>
-      <w:r>
-        <w:t>directory</w:t>
-      </w:r>
-      <w:proofErr w:type="spellEnd"/>
-    </w:p>
-    <w:p/>
-    <w:p>
-      <w:r>
-        <w:t>German@DESKTOP-Q97CR3S MINGW64 /d/German/Mis Documentos/AUTOMATION/Practica GitHub/</w:t>
-      </w:r>
-      <w:proofErr w:type="spellStart"/>
-      <w:r>
-        <w:t>Repo_PrimGer</w:t>
-      </w:r>
-      <w:proofErr w:type="spellEnd"/>
-      <w:r>
-        <w:t xml:space="preserve"> (master)</w:t>
-      </w:r>
-    </w:p>
-    <w:p>
-      <w:pPr>
-        <w:rPr>
-          <w:b/>
-        </w:rPr>
-      </w:pPr>
-      <w:r>
-        <w:rPr>
-          <w:b/>
-        </w:rPr>
-        <w:t xml:space="preserve">$ </w:t>
-      </w:r>
-      <w:proofErr w:type="spellStart"/>
-      <w:r>
-        <w:rPr>
-          <w:b/>
-        </w:rPr>
-        <w:t>ssh</w:t>
-      </w:r>
-      <w:proofErr w:type="spellEnd"/>
-      <w:r>
-        <w:rPr>
-          <w:b/>
-        </w:rPr>
-        <w:t xml:space="preserve"> -T git@github.com</w:t>
-      </w:r>
-    </w:p>
-    <w:p>
-      <w:pPr>
-        <w:rPr>
-          <w:color w:val="FF0000"/>
-        </w:rPr>
-      </w:pPr>
-      <w:proofErr w:type="spellStart"/>
-      <w:r>
-        <w:rPr>
-          <w:color w:val="FF0000"/>
-        </w:rPr>
-        <w:t>Warning</w:t>
-      </w:r>
-      <w:proofErr w:type="spellEnd"/>
-      <w:r>
-        <w:rPr>
-          <w:color w:val="FF0000"/>
-        </w:rPr>
-        <w:t xml:space="preserve">: </w:t>
-      </w:r>
-      <w:proofErr w:type="spellStart"/>
-      <w:r>
-        <w:rPr>
-          <w:color w:val="FF0000"/>
-        </w:rPr>
-        <w:t>Permanently</w:t>
-      </w:r>
-      <w:proofErr w:type="spellEnd"/>
-      <w:r>
-        <w:rPr>
-          <w:color w:val="FF0000"/>
-        </w:rPr>
-        <w:t xml:space="preserve"> </w:t>
-      </w:r>
-      <w:proofErr w:type="spellStart"/>
-      <w:r>
-        <w:rPr>
-          <w:color w:val="FF0000"/>
-        </w:rPr>
-        <w:t>added</w:t>
-      </w:r>
-      <w:proofErr w:type="spellEnd"/>
-      <w:r>
-        <w:rPr>
-          <w:color w:val="FF0000"/>
-        </w:rPr>
-        <w:t xml:space="preserve"> </w:t>
-      </w:r>
-      <w:proofErr w:type="spellStart"/>
-      <w:r>
-        <w:rPr>
-          <w:color w:val="FF0000"/>
-        </w:rPr>
-        <w:t>the</w:t>
-      </w:r>
-      <w:proofErr w:type="spellEnd"/>
-      <w:r>
-        <w:rPr>
-          <w:color w:val="FF0000"/>
-        </w:rPr>
-        <w:t xml:space="preserve"> RSA host </w:t>
-      </w:r>
-      <w:proofErr w:type="spellStart"/>
-      <w:r>
-        <w:rPr>
-          <w:color w:val="FF0000"/>
-        </w:rPr>
-        <w:t>key</w:t>
-      </w:r>
-      <w:proofErr w:type="spellEnd"/>
-      <w:r>
-        <w:rPr>
-          <w:color w:val="FF0000"/>
-        </w:rPr>
-        <w:t xml:space="preserve"> </w:t>
-      </w:r>
-      <w:proofErr w:type="spellStart"/>
-      <w:r>
-        <w:rPr>
-          <w:color w:val="FF0000"/>
-        </w:rPr>
-        <w:t>for</w:t>
-      </w:r>
-      <w:proofErr w:type="spellEnd"/>
-      <w:r>
-        <w:rPr>
-          <w:color w:val="FF0000"/>
-        </w:rPr>
-        <w:t xml:space="preserve"> IP </w:t>
-      </w:r>
-      <w:proofErr w:type="spellStart"/>
-      <w:r>
-        <w:rPr>
-          <w:color w:val="FF0000"/>
-        </w:rPr>
-        <w:t>address</w:t>
-      </w:r>
-      <w:proofErr w:type="spellEnd"/>
-      <w:r>
-        <w:rPr>
-          <w:color w:val="FF0000"/>
-        </w:rPr>
-        <w:t xml:space="preserve"> '140.82.114.3' to </w:t>
-      </w:r>
-      <w:proofErr w:type="spellStart"/>
-      <w:r>
-        <w:rPr>
-          <w:color w:val="FF0000"/>
-        </w:rPr>
-        <w:t>the</w:t>
-      </w:r>
-      <w:proofErr w:type="spellEnd"/>
-      <w:r>
-        <w:rPr>
-          <w:color w:val="FF0000"/>
-        </w:rPr>
-        <w:t xml:space="preserve"> </w:t>
-      </w:r>
-      <w:proofErr w:type="spellStart"/>
-      <w:r>
-        <w:rPr>
-          <w:color w:val="FF0000"/>
-        </w:rPr>
-        <w:t>list</w:t>
-      </w:r>
-      <w:proofErr w:type="spellEnd"/>
-      <w:r>
-        <w:rPr>
-          <w:color w:val="FF0000"/>
-        </w:rPr>
-        <w:t xml:space="preserve"> of </w:t>
-      </w:r>
-      <w:proofErr w:type="spellStart"/>
-      <w:r>
-        <w:rPr>
-          <w:color w:val="FF0000"/>
-        </w:rPr>
-        <w:t>known</w:t>
-      </w:r>
-      <w:proofErr w:type="spellEnd"/>
-      <w:r>
-        <w:rPr>
-          <w:color w:val="FF0000"/>
-        </w:rPr>
-        <w:t xml:space="preserve"> hosts.</w:t>
-      </w:r>
-    </w:p>
-    <w:p>
-      <w:pPr>
-        <w:rPr>
-          <w:color w:val="FF0000"/>
-        </w:rPr>
-      </w:pPr>
-      <w:r>
-        <w:rPr>
-          <w:color w:val="FF0000"/>
-        </w:rPr>
-        <w:t xml:space="preserve">git@github.com: </w:t>
-      </w:r>
-      <w:proofErr w:type="spellStart"/>
-      <w:r>
-        <w:rPr>
-          <w:color w:val="FF0000"/>
-        </w:rPr>
-        <w:t>Permission</w:t>
-      </w:r>
-      <w:proofErr w:type="spellEnd"/>
-      <w:r>
-        <w:rPr>
-          <w:color w:val="FF0000"/>
-        </w:rPr>
-        <w:t xml:space="preserve"> </w:t>
-      </w:r>
-      <w:proofErr w:type="spellStart"/>
-      <w:r>
-        <w:rPr>
-          <w:color w:val="FF0000"/>
-        </w:rPr>
-        <w:t>denied</w:t>
-      </w:r>
-      <w:proofErr w:type="spellEnd"/>
-      <w:r>
-        <w:rPr>
-          <w:color w:val="FF0000"/>
-        </w:rPr>
-        <w:t xml:space="preserve"> (</w:t>
-      </w:r>
-      <w:proofErr w:type="spellStart"/>
-      <w:r>
-        <w:rPr>
-          <w:color w:val="FF0000"/>
-        </w:rPr>
-        <w:t>publickey</w:t>
-      </w:r>
-      <w:proofErr w:type="spellEnd"/>
-      <w:r>
-        <w:rPr>
-          <w:color w:val="FF0000"/>
-        </w:rPr>
-        <w:t>).</w:t>
-      </w:r>
-    </w:p>
-    <w:p/>
-    <w:p>
-      <w:r>
-        <w:t>German@DESKTOP-Q97CR3S MINGW64 /d/German/Mis Documentos/AUTOMATION/Practica GitHub/</w:t>
-      </w:r>
-      <w:proofErr w:type="spellStart"/>
-      <w:r>
-        <w:t>Repo_PrimGer</w:t>
-      </w:r>
-      <w:proofErr w:type="spellEnd"/>
-      <w:r>
-        <w:t xml:space="preserve"> (master)</w:t>
-      </w:r>
-    </w:p>
-    <w:p>
-      <w:pPr>
-        <w:rPr>
-          <w:b/>
-        </w:rPr>
-      </w:pPr>
-      <w:r>
-        <w:rPr>
-          <w:b/>
-        </w:rPr>
-        <w:t xml:space="preserve">$ </w:t>
-      </w:r>
-      <w:proofErr w:type="spellStart"/>
-      <w:r>
-        <w:rPr>
-          <w:b/>
-        </w:rPr>
-        <w:t>eval</w:t>
-      </w:r>
-      <w:proofErr w:type="spellEnd"/>
-      <w:r>
-        <w:rPr>
-          <w:b/>
-        </w:rPr>
-        <w:t xml:space="preserve"> "$(</w:t>
-      </w:r>
-      <w:proofErr w:type="spellStart"/>
-      <w:r>
-        <w:rPr>
-          <w:b/>
-        </w:rPr>
-        <w:t>ssh-agent</w:t>
-      </w:r>
-      <w:proofErr w:type="spellEnd"/>
-      <w:r>
-        <w:rPr>
-          <w:b/>
-        </w:rPr>
-        <w:t xml:space="preserve"> -s)"</w:t>
-      </w:r>
-    </w:p>
-    <w:p>
-      <w:proofErr w:type="spellStart"/>
-      <w:r>
-        <w:t>Agent</w:t>
-      </w:r>
-      <w:proofErr w:type="spellEnd"/>
-      <w:r>
-        <w:t xml:space="preserve"> </w:t>
-      </w:r>
-      <w:proofErr w:type="spellStart"/>
-      <w:r>
-        <w:t>pid</w:t>
-      </w:r>
-      <w:proofErr w:type="spellEnd"/>
-      <w:r>
-        <w:t xml:space="preserve"> 787</w:t>
-      </w:r>
-    </w:p>
-    <w:p>
-      <w:pPr>
-        <w:rPr>
-          <w:b/>
-          <w:color w:val="538135" w:themeColor="accent6" w:themeShade="BF"/>
-        </w:rPr>
-      </w:pPr>
-      <w:r>
-        <w:rPr>
-          <w:b/>
-          <w:color w:val="538135" w:themeColor="accent6" w:themeShade="BF"/>
-        </w:rPr>
-        <w:t>//No recuerdo bien para que era este comando</w:t>
-      </w:r>
-    </w:p>
-    <w:p>
-      <w:r>
-        <w:t>German@DESKTOP-Q97CR3S MINGW64 /d/German/Mis Documentos/AUTOMATION/Practica GitHub/</w:t>
-      </w:r>
-      <w:proofErr w:type="spellStart"/>
-      <w:r>
-        <w:t>Repo_PrimGer</w:t>
-      </w:r>
-      <w:proofErr w:type="spellEnd"/>
-      <w:r>
-        <w:t xml:space="preserve"> (master)</w:t>
-      </w:r>
-    </w:p>
-    <w:p>
-      <w:r>
-        <w:t xml:space="preserve">$ </w:t>
-      </w:r>
-      <w:proofErr w:type="spellStart"/>
-      <w:r>
-        <w:t>ssh-add</w:t>
-      </w:r>
-      <w:proofErr w:type="spellEnd"/>
-      <w:r>
-        <w:t xml:space="preserve"> -l</w:t>
-      </w:r>
-    </w:p>
-    <w:p>
-      <w:proofErr w:type="spellStart"/>
-      <w:r>
-        <w:t>The</w:t>
-      </w:r>
-      <w:proofErr w:type="spellEnd"/>
-      <w:r>
-        <w:t xml:space="preserve"> </w:t>
-      </w:r>
-      <w:proofErr w:type="spellStart"/>
-      <w:r>
-        <w:t>agent</w:t>
-      </w:r>
-      <w:proofErr w:type="spellEnd"/>
-      <w:r>
-        <w:t xml:space="preserve"> has no </w:t>
-      </w:r>
-      <w:proofErr w:type="spellStart"/>
-      <w:r>
-        <w:t>identities</w:t>
-      </w:r>
-      <w:proofErr w:type="spellEnd"/>
-      <w:r>
-        <w:t>.</w:t>
-      </w:r>
-    </w:p>
-    <w:p/>
-    <w:p>
-      <w:r>
+        <w:lastRenderedPageBreak/>
         <w:t>German@DESKTOP-Q97CR3S MINGW64 /d/German/Mis Documentos/AUTOMATION/Practica GitHub/</w:t>
       </w:r>
       <w:proofErr w:type="spellStart"/>
@@ -5048,7 +5128,6 @@
           <w:color w:val="0070C0"/>
           <w:sz w:val="24"/>
         </w:rPr>
-        <w:lastRenderedPageBreak/>
         <w:t xml:space="preserve">$ </w:t>
       </w:r>
       <w:proofErr w:type="spellStart"/>
@@ -5763,6 +5842,7 @@
         <w:rPr>
           <w:b/>
         </w:rPr>
+        <w:lastRenderedPageBreak/>
         <w:t xml:space="preserve">$ </w:t>
       </w:r>
       <w:proofErr w:type="spellStart"/>

</xml_diff>